<commit_message>
hex to ASCII converter
</commit_message>
<xml_diff>
--- a/Project 6/CSCI2160Proj6F19Recursion&Encryption.docx
+++ b/Project 6/CSCI2160Proj6F19Recursion&Encryption.docx
@@ -1,6 +1,6 @@
 
 <file path=word/document.xml><?xml version="1.0" encoding="utf-8"?>
-<w:document xmlns:wpc="http://schemas.microsoft.com/office/word/2010/wordprocessingCanvas" xmlns:cx="http://schemas.microsoft.com/office/drawing/2014/chartex" xmlns:cx1="http://schemas.microsoft.com/office/drawing/2015/9/8/chartex" xmlns:mc="http://schemas.openxmlformats.org/markup-compatibility/2006" xmlns:o="urn:schemas-microsoft-com:office:office" xmlns:r="http://schemas.openxmlformats.org/officeDocument/2006/relationships" xmlns:m="http://schemas.openxmlformats.org/officeDocument/2006/math" xmlns:v="urn:schemas-microsoft-com:vml" xmlns:wp14="http://schemas.microsoft.com/office/word/2010/wordprocessingDrawing" xmlns:wp="http://schemas.openxmlformats.org/drawingml/2006/wordprocessingDrawing" xmlns:w10="urn:schemas-microsoft-com:office:word" xmlns:w="http://schemas.openxmlformats.org/wordprocessingml/2006/main" xmlns:w14="http://schemas.microsoft.com/office/word/2010/wordml" xmlns:w15="http://schemas.microsoft.com/office/word/2012/wordml" xmlns:w16se="http://schemas.microsoft.com/office/word/2015/wordml/symex" xmlns:wpg="http://schemas.microsoft.com/office/word/2010/wordprocessingGroup" xmlns:wpi="http://schemas.microsoft.com/office/word/2010/wordprocessingInk" xmlns:wne="http://schemas.microsoft.com/office/word/2006/wordml" xmlns:wps="http://schemas.microsoft.com/office/word/2010/wordprocessingShape" mc:Ignorable="w14 w15 w16se wp14">
+<w:document xmlns:wpc="http://schemas.microsoft.com/office/word/2010/wordprocessingCanvas" xmlns:cx="http://schemas.microsoft.com/office/drawing/2014/chartex" xmlns:cx1="http://schemas.microsoft.com/office/drawing/2015/9/8/chartex" xmlns:cx2="http://schemas.microsoft.com/office/drawing/2015/10/21/chartex" xmlns:cx3="http://schemas.microsoft.com/office/drawing/2016/5/9/chartex" xmlns:cx4="http://schemas.microsoft.com/office/drawing/2016/5/10/chartex" xmlns:cx5="http://schemas.microsoft.com/office/drawing/2016/5/11/chartex" xmlns:cx6="http://schemas.microsoft.com/office/drawing/2016/5/12/chartex" xmlns:cx7="http://schemas.microsoft.com/office/drawing/2016/5/13/chartex" xmlns:cx8="http://schemas.microsoft.com/office/drawing/2016/5/14/chartex" xmlns:mc="http://schemas.openxmlformats.org/markup-compatibility/2006" xmlns:aink="http://schemas.microsoft.com/office/drawing/2016/ink" xmlns:am3d="http://schemas.microsoft.com/office/drawing/2017/model3d" xmlns:o="urn:schemas-microsoft-com:office:office" xmlns:r="http://schemas.openxmlformats.org/officeDocument/2006/relationships" xmlns:m="http://schemas.openxmlformats.org/officeDocument/2006/math" xmlns:v="urn:schemas-microsoft-com:vml" xmlns:wp14="http://schemas.microsoft.com/office/word/2010/wordprocessingDrawing" xmlns:wp="http://schemas.openxmlformats.org/drawingml/2006/wordprocessingDrawing" xmlns:w10="urn:schemas-microsoft-com:office:word" xmlns:w="http://schemas.openxmlformats.org/wordprocessingml/2006/main" xmlns:w14="http://schemas.microsoft.com/office/word/2010/wordml" xmlns:w15="http://schemas.microsoft.com/office/word/2012/wordml" xmlns:w16cid="http://schemas.microsoft.com/office/word/2016/wordml/cid" xmlns:w16se="http://schemas.microsoft.com/office/word/2015/wordml/symex" xmlns:wpg="http://schemas.microsoft.com/office/word/2010/wordprocessingGroup" xmlns:wpi="http://schemas.microsoft.com/office/word/2010/wordprocessingInk" xmlns:wne="http://schemas.microsoft.com/office/word/2006/wordml" xmlns:wps="http://schemas.microsoft.com/office/word/2010/wordprocessingShape" mc:Ignorable="w14 w15 w16se w16cid wp14">
   <w:body>
     <w:p>
       <w:pPr>
@@ -20,6 +20,7 @@
       <w:r>
         <w:tab/>
       </w:r>
+      <w:proofErr w:type="gramStart"/>
       <w:r>
         <w:rPr>
           <w:b/>
@@ -30,7 +31,14 @@
         <w:rPr>
           <w:b/>
         </w:rPr>
-        <w:t xml:space="preserve"> – Due:</w:t>
+        <w:t xml:space="preserve"> –</w:t>
+      </w:r>
+      <w:proofErr w:type="gramEnd"/>
+      <w:r>
+        <w:rPr>
+          <w:b/>
+        </w:rPr>
+        <w:t xml:space="preserve"> Due:</w:t>
       </w:r>
       <w:r>
         <w:rPr>
@@ -238,6 +246,7 @@
         <w:ind w:left="1440" w:firstLine="720"/>
         <w:rPr>
           <w:color w:val="000000" w:themeColor="text1"/>
+          <w:lang w:val="da-DK"/>
         </w:rPr>
       </w:pPr>
       <w:r>
@@ -251,11 +260,18 @@
           <w:color w:val="000000" w:themeColor="text1"/>
         </w:rPr>
         <w:tab/>
+      </w:r>
+      <w:r>
+        <w:rPr>
+          <w:color w:val="000000" w:themeColor="text1"/>
+          <w:lang w:val="da-DK"/>
+        </w:rPr>
         <w:t>1, n=0</w:t>
       </w:r>
       <w:r>
         <w:rPr>
           <w:color w:val="000000" w:themeColor="text1"/>
+          <w:lang w:val="da-DK"/>
         </w:rPr>
         <w:br/>
         <w:t xml:space="preserve"> fun(n) =</w:t>
@@ -263,6 +279,7 @@
       <w:r>
         <w:rPr>
           <w:color w:val="000000" w:themeColor="text1"/>
+          <w:lang w:val="da-DK"/>
         </w:rPr>
         <w:tab/>
         <w:t>2, n=1</w:t>
@@ -270,6 +287,7 @@
       <w:r>
         <w:rPr>
           <w:color w:val="000000" w:themeColor="text1"/>
+          <w:lang w:val="da-DK"/>
         </w:rPr>
         <w:br/>
         <w:t xml:space="preserve"> </w:t>
@@ -277,12 +295,14 @@
       <w:r>
         <w:rPr>
           <w:color w:val="000000" w:themeColor="text1"/>
+          <w:lang w:val="da-DK"/>
         </w:rPr>
         <w:tab/>
       </w:r>
       <w:r>
         <w:rPr>
           <w:color w:val="000000" w:themeColor="text1"/>
+          <w:lang w:val="da-DK"/>
         </w:rPr>
         <w:tab/>
         <w:t>7, n=2</w:t>
@@ -290,6 +310,7 @@
       <w:r>
         <w:rPr>
           <w:color w:val="000000" w:themeColor="text1"/>
+          <w:lang w:val="da-DK"/>
         </w:rPr>
         <w:br/>
         <w:t xml:space="preserve"> </w:t>
@@ -297,21 +318,17 @@
       <w:r>
         <w:rPr>
           <w:color w:val="000000" w:themeColor="text1"/>
+          <w:lang w:val="da-DK"/>
         </w:rPr>
         <w:tab/>
       </w:r>
       <w:r>
         <w:rPr>
           <w:color w:val="000000" w:themeColor="text1"/>
+          <w:lang w:val="da-DK"/>
         </w:rPr>
         <w:tab/>
-        <w:t>fun(n-1) + 2*fun(n-2)+3*fun(n-3)</w:t>
-      </w:r>
-      <w:r>
-        <w:rPr>
-          <w:color w:val="000000" w:themeColor="text1"/>
-        </w:rPr>
-        <w:t>, for n&gt;2</w:t>
+        <w:t>fun(n-1) + 2*fun(n-2)+3*fun(n-3), for n&gt;2</w:t>
       </w:r>
     </w:p>
     <w:p>
@@ -337,8 +354,17 @@
         <w:t xml:space="preserve">.asm </w:t>
       </w:r>
       <w:r>
-        <w:t xml:space="preserve">to test your external methods. For this assignment after you have dropped every .asm file necessary to assemble </w:t>
-      </w:r>
+        <w:t>to test your external methods. For this assignment after you have dropped every .</w:t>
+      </w:r>
+      <w:proofErr w:type="spellStart"/>
+      <w:r>
+        <w:t>asm</w:t>
+      </w:r>
+      <w:proofErr w:type="spellEnd"/>
+      <w:r>
+        <w:t xml:space="preserve"> file necessary to assemble </w:t>
+      </w:r>
+      <w:proofErr w:type="gramStart"/>
       <w:r>
         <w:rPr>
           <w:b/>
@@ -358,7 +384,11 @@
         <w:t xml:space="preserve">.asm </w:t>
       </w:r>
       <w:r>
-        <w:t xml:space="preserve"> save every file again as a  </w:t>
+        <w:t xml:space="preserve"> save</w:t>
+      </w:r>
+      <w:proofErr w:type="gramEnd"/>
+      <w:r>
+        <w:t xml:space="preserve"> every file again as a  </w:t>
       </w:r>
       <w:r>
         <w:rPr>
@@ -381,19 +411,25 @@
       <w:r>
         <w:t xml:space="preserve"> The file must have a .txt extension so it can be run through </w:t>
       </w:r>
+      <w:proofErr w:type="spellStart"/>
       <w:r>
         <w:rPr>
           <w:b/>
         </w:rPr>
         <w:t>TurnItIn</w:t>
       </w:r>
+      <w:proofErr w:type="spellEnd"/>
       <w:r>
         <w:t>.</w:t>
       </w:r>
     </w:p>
     <w:p>
       <w:r>
-        <w:t xml:space="preserve">Create a file called  </w:t>
+        <w:t xml:space="preserve">Create a file </w:t>
+      </w:r>
+      <w:proofErr w:type="gramStart"/>
+      <w:r>
+        <w:t xml:space="preserve">called  </w:t>
       </w:r>
       <w:r>
         <w:rPr>
@@ -404,6 +440,7 @@
         </w:rPr>
         <w:t>convertMethods.asm</w:t>
       </w:r>
+      <w:proofErr w:type="gramEnd"/>
       <w:r>
         <w:t xml:space="preserve"> that will contain all of the below methods. Write them to be “invoked”.</w:t>
       </w:r>
@@ -418,17 +455,25 @@
         <w:rPr>
           <w:rFonts w:ascii="Courier New" w:hAnsi="Courier New" w:cs="Courier New"/>
           <w:b/>
-        </w:rPr>
-      </w:pPr>
-      <w:r>
+          <w:highlight w:val="yellow"/>
+        </w:rPr>
+      </w:pPr>
+      <w:r>
+        <w:rPr>
+          <w:highlight w:val="yellow"/>
+        </w:rPr>
         <w:t>(2</w:t>
       </w:r>
       <w:r>
+        <w:rPr>
+          <w:highlight w:val="yellow"/>
+        </w:rPr>
         <w:t>0 pts)</w:t>
       </w:r>
       <w:r>
         <w:rPr>
           <w:rFonts w:ascii="Courier New" w:hAnsi="Courier New" w:cs="Courier New"/>
+          <w:highlight w:val="yellow"/>
         </w:rPr>
         <w:t xml:space="preserve"> </w:t>
       </w:r>
@@ -438,51 +483,117 @@
           <w:b/>
           <w:sz w:val="20"/>
           <w:szCs w:val="20"/>
-        </w:rPr>
-        <w:t>+hexToChar</w:t>
-      </w:r>
-      <w:r>
-        <w:rPr>
-          <w:rFonts w:ascii="Courier New" w:hAnsi="Courier New" w:cs="Courier New"/>
-          <w:b/>
-          <w:sz w:val="20"/>
-          <w:szCs w:val="20"/>
+          <w:highlight w:val="yellow"/>
+        </w:rPr>
+        <w:t>+</w:t>
+      </w:r>
+      <w:proofErr w:type="spellStart"/>
+      <w:proofErr w:type="gramStart"/>
+      <w:r>
+        <w:rPr>
+          <w:rFonts w:ascii="Courier New" w:hAnsi="Courier New" w:cs="Courier New"/>
+          <w:b/>
+          <w:sz w:val="20"/>
+          <w:szCs w:val="20"/>
+          <w:highlight w:val="yellow"/>
+        </w:rPr>
+        <w:t>hexToChar</w:t>
+      </w:r>
+      <w:r>
+        <w:rPr>
+          <w:rFonts w:ascii="Courier New" w:hAnsi="Courier New" w:cs="Courier New"/>
+          <w:b/>
+          <w:sz w:val="20"/>
+          <w:szCs w:val="20"/>
+          <w:highlight w:val="yellow"/>
         </w:rPr>
         <w:t>acter</w:t>
       </w:r>
-      <w:r>
-        <w:rPr>
-          <w:rFonts w:ascii="Courier New" w:hAnsi="Courier New" w:cs="Courier New"/>
-          <w:b/>
-          <w:sz w:val="20"/>
-          <w:szCs w:val="20"/>
+      <w:proofErr w:type="spellEnd"/>
+      <w:r>
+        <w:rPr>
+          <w:rFonts w:ascii="Courier New" w:hAnsi="Courier New" w:cs="Courier New"/>
+          <w:b/>
+          <w:sz w:val="20"/>
+          <w:szCs w:val="20"/>
+          <w:highlight w:val="yellow"/>
         </w:rPr>
         <w:t>(</w:t>
       </w:r>
-      <w:r>
-        <w:rPr>
-          <w:rFonts w:ascii="Courier New" w:hAnsi="Courier New" w:cs="Courier New"/>
-          <w:b/>
-          <w:sz w:val="20"/>
-          <w:szCs w:val="20"/>
-        </w:rPr>
-        <w:t>lpDestination:dword, lpSource:dword, numBytes</w:t>
-      </w:r>
-      <w:r>
-        <w:rPr>
-          <w:rFonts w:ascii="Courier New" w:hAnsi="Courier New" w:cs="Courier New"/>
-          <w:b/>
-          <w:sz w:val="20"/>
-          <w:szCs w:val="20"/>
+      <w:proofErr w:type="spellStart"/>
+      <w:proofErr w:type="gramEnd"/>
+      <w:r>
+        <w:rPr>
+          <w:rFonts w:ascii="Courier New" w:hAnsi="Courier New" w:cs="Courier New"/>
+          <w:b/>
+          <w:sz w:val="20"/>
+          <w:szCs w:val="20"/>
+          <w:highlight w:val="yellow"/>
+        </w:rPr>
+        <w:t>lpDestination:dword</w:t>
+      </w:r>
+      <w:proofErr w:type="spellEnd"/>
+      <w:r>
+        <w:rPr>
+          <w:rFonts w:ascii="Courier New" w:hAnsi="Courier New" w:cs="Courier New"/>
+          <w:b/>
+          <w:sz w:val="20"/>
+          <w:szCs w:val="20"/>
+          <w:highlight w:val="yellow"/>
+        </w:rPr>
+        <w:t xml:space="preserve">, </w:t>
+      </w:r>
+      <w:proofErr w:type="spellStart"/>
+      <w:r>
+        <w:rPr>
+          <w:rFonts w:ascii="Courier New" w:hAnsi="Courier New" w:cs="Courier New"/>
+          <w:b/>
+          <w:sz w:val="20"/>
+          <w:szCs w:val="20"/>
+          <w:highlight w:val="yellow"/>
+        </w:rPr>
+        <w:t>lpSource:dword</w:t>
+      </w:r>
+      <w:proofErr w:type="spellEnd"/>
+      <w:r>
+        <w:rPr>
+          <w:rFonts w:ascii="Courier New" w:hAnsi="Courier New" w:cs="Courier New"/>
+          <w:b/>
+          <w:sz w:val="20"/>
+          <w:szCs w:val="20"/>
+          <w:highlight w:val="yellow"/>
+        </w:rPr>
+        <w:t xml:space="preserve">, </w:t>
+      </w:r>
+      <w:proofErr w:type="spellStart"/>
+      <w:r>
+        <w:rPr>
+          <w:rFonts w:ascii="Courier New" w:hAnsi="Courier New" w:cs="Courier New"/>
+          <w:b/>
+          <w:sz w:val="20"/>
+          <w:szCs w:val="20"/>
+          <w:highlight w:val="yellow"/>
+        </w:rPr>
+        <w:t>numBytes</w:t>
+      </w:r>
+      <w:r>
+        <w:rPr>
+          <w:rFonts w:ascii="Courier New" w:hAnsi="Courier New" w:cs="Courier New"/>
+          <w:b/>
+          <w:sz w:val="20"/>
+          <w:szCs w:val="20"/>
+          <w:highlight w:val="yellow"/>
         </w:rPr>
         <w:t>:dword</w:t>
       </w:r>
-      <w:r>
-        <w:rPr>
-          <w:rFonts w:ascii="Courier New" w:hAnsi="Courier New" w:cs="Courier New"/>
-          <w:b/>
-          <w:sz w:val="20"/>
-          <w:szCs w:val="20"/>
+      <w:proofErr w:type="spellEnd"/>
+      <w:r>
+        <w:rPr>
+          <w:rFonts w:ascii="Courier New" w:hAnsi="Courier New" w:cs="Courier New"/>
+          <w:b/>
+          <w:sz w:val="20"/>
+          <w:szCs w:val="20"/>
+          <w:highlight w:val="yellow"/>
         </w:rPr>
         <w:t>)</w:t>
       </w:r>
@@ -492,6 +603,7 @@
           <w:b/>
           <w:sz w:val="20"/>
           <w:szCs w:val="20"/>
+          <w:highlight w:val="yellow"/>
         </w:rPr>
         <w:t>:void</w:t>
       </w:r>
@@ -501,6 +613,7 @@
           <w:b/>
           <w:sz w:val="20"/>
           <w:szCs w:val="20"/>
+          <w:highlight w:val="yellow"/>
         </w:rPr>
         <w:t xml:space="preserve"> </w:t>
       </w:r>
@@ -509,8 +622,14 @@
       <w:pPr>
         <w:pStyle w:val="ListParagraph"/>
         <w:ind w:left="1080"/>
-      </w:pPr>
-      <w:r>
+        <w:rPr>
+          <w:highlight w:val="yellow"/>
+        </w:rPr>
+      </w:pPr>
+      <w:r>
+        <w:rPr>
+          <w:highlight w:val="yellow"/>
+        </w:rPr>
         <w:t xml:space="preserve">This method accepts 3 parameters. </w:t>
       </w:r>
     </w:p>
@@ -521,20 +640,38 @@
           <w:ilvl w:val="0"/>
           <w:numId w:val="2"/>
         </w:numPr>
-      </w:pPr>
-      <w:r>
+        <w:rPr>
+          <w:highlight w:val="yellow"/>
+        </w:rPr>
+      </w:pPr>
+      <w:r>
+        <w:rPr>
+          <w:highlight w:val="yellow"/>
+        </w:rPr>
         <w:t>T</w:t>
       </w:r>
       <w:r>
+        <w:rPr>
+          <w:highlight w:val="yellow"/>
+        </w:rPr>
         <w:t>he first parameter</w:t>
       </w:r>
       <w:r>
+        <w:rPr>
+          <w:highlight w:val="yellow"/>
+        </w:rPr>
         <w:t xml:space="preserve"> is the address of the string that will contain the hex representation of the characters which will then be a</w:t>
       </w:r>
       <w:r>
+        <w:rPr>
+          <w:highlight w:val="yellow"/>
+        </w:rPr>
         <w:t>ble to display the characters in</w:t>
       </w:r>
       <w:r>
+        <w:rPr>
+          <w:highlight w:val="yellow"/>
+        </w:rPr>
         <w:t xml:space="preserve"> “hex”. </w:t>
       </w:r>
     </w:p>
@@ -545,20 +682,33 @@
           <w:ilvl w:val="0"/>
           <w:numId w:val="2"/>
         </w:numPr>
-      </w:pPr>
-      <w:r>
+        <w:rPr>
+          <w:highlight w:val="yellow"/>
+        </w:rPr>
+      </w:pPr>
+      <w:r>
+        <w:rPr>
+          <w:highlight w:val="yellow"/>
+        </w:rPr>
         <w:t>The 2</w:t>
       </w:r>
       <w:r>
         <w:rPr>
+          <w:highlight w:val="yellow"/>
           <w:vertAlign w:val="superscript"/>
         </w:rPr>
         <w:t>nd</w:t>
       </w:r>
       <w:r>
+        <w:rPr>
+          <w:highlight w:val="yellow"/>
+        </w:rPr>
         <w:t xml:space="preserve"> paramete</w:t>
       </w:r>
       <w:r>
+        <w:rPr>
+          <w:highlight w:val="yellow"/>
+        </w:rPr>
         <w:t>r is to be interpreted as two possible things depending on the value of the 3rd.</w:t>
       </w:r>
     </w:p>
@@ -569,24 +719,61 @@
           <w:ilvl w:val="1"/>
           <w:numId w:val="2"/>
         </w:numPr>
-      </w:pPr>
-      <w:r>
-        <w:lastRenderedPageBreak/>
+        <w:rPr>
+          <w:highlight w:val="yellow"/>
+        </w:rPr>
+      </w:pPr>
+      <w:r>
+        <w:rPr>
+          <w:highlight w:val="yellow"/>
+        </w:rPr>
         <w:t xml:space="preserve">the address of a string of bytes containing binary values that will be converted to their equivalent ASCII values and stored </w:t>
       </w:r>
       <w:r>
-        <w:t>at lpDestination (if the 3</w:t>
-      </w:r>
-      <w:r>
-        <w:rPr>
+        <w:rPr>
+          <w:highlight w:val="yellow"/>
+        </w:rPr>
+        <w:t xml:space="preserve">at </w:t>
+      </w:r>
+      <w:proofErr w:type="spellStart"/>
+      <w:r>
+        <w:rPr>
+          <w:highlight w:val="yellow"/>
+        </w:rPr>
+        <w:t>lpDestination</w:t>
+      </w:r>
+      <w:proofErr w:type="spellEnd"/>
+      <w:r>
+        <w:rPr>
+          <w:highlight w:val="yellow"/>
+        </w:rPr>
+        <w:t xml:space="preserve"> (if the 3</w:t>
+      </w:r>
+      <w:r>
+        <w:rPr>
+          <w:highlight w:val="yellow"/>
           <w:vertAlign w:val="superscript"/>
         </w:rPr>
         <w:t>rd</w:t>
       </w:r>
       <w:r>
-        <w:t xml:space="preserve"> parameter &gt;0 )</w:t>
-      </w:r>
-      <w:r>
+        <w:rPr>
+          <w:highlight w:val="yellow"/>
+        </w:rPr>
+        <w:t xml:space="preserve"> parameter &gt;</w:t>
+      </w:r>
+      <w:proofErr w:type="gramStart"/>
+      <w:r>
+        <w:rPr>
+          <w:highlight w:val="yellow"/>
+        </w:rPr>
+        <w:t>0 )</w:t>
+      </w:r>
+      <w:proofErr w:type="gramEnd"/>
+      <w:r>
+        <w:rPr>
+          <w:highlight w:val="yellow"/>
+        </w:rPr>
         <w:t xml:space="preserve">. </w:t>
       </w:r>
     </w:p>
@@ -597,20 +784,55 @@
           <w:ilvl w:val="1"/>
           <w:numId w:val="2"/>
         </w:numPr>
-      </w:pPr>
-      <w:r>
-        <w:t>Simply a dword</w:t>
-      </w:r>
-      <w:r>
-        <w:t xml:space="preserve"> whose contents are to be converted to ASCII  (if the 3</w:t>
-      </w:r>
-      <w:r>
-        <w:rPr>
+        <w:rPr>
+          <w:highlight w:val="yellow"/>
+        </w:rPr>
+      </w:pPr>
+      <w:r>
+        <w:rPr>
+          <w:highlight w:val="yellow"/>
+        </w:rPr>
+        <w:t xml:space="preserve">Simply a </w:t>
+      </w:r>
+      <w:proofErr w:type="spellStart"/>
+      <w:r>
+        <w:rPr>
+          <w:highlight w:val="yellow"/>
+        </w:rPr>
+        <w:t>dword</w:t>
+      </w:r>
+      <w:proofErr w:type="spellEnd"/>
+      <w:r>
+        <w:rPr>
+          <w:highlight w:val="yellow"/>
+        </w:rPr>
+        <w:t xml:space="preserve"> whose contents are to be converted to </w:t>
+      </w:r>
+      <w:proofErr w:type="gramStart"/>
+      <w:r>
+        <w:rPr>
+          <w:highlight w:val="yellow"/>
+        </w:rPr>
+        <w:t>ASCII  (</w:t>
+      </w:r>
+      <w:proofErr w:type="gramEnd"/>
+      <w:r>
+        <w:rPr>
+          <w:highlight w:val="yellow"/>
+        </w:rPr>
+        <w:t>if the 3</w:t>
+      </w:r>
+      <w:r>
+        <w:rPr>
+          <w:highlight w:val="yellow"/>
           <w:vertAlign w:val="superscript"/>
         </w:rPr>
         <w:t>rd</w:t>
       </w:r>
       <w:r>
+        <w:rPr>
+          <w:highlight w:val="yellow"/>
+        </w:rPr>
         <w:t xml:space="preserve"> parameter is 0)</w:t>
       </w:r>
     </w:p>
@@ -621,23 +843,41 @@
           <w:ilvl w:val="0"/>
           <w:numId w:val="2"/>
         </w:numPr>
-      </w:pPr>
-      <w:r>
+        <w:rPr>
+          <w:highlight w:val="yellow"/>
+        </w:rPr>
+      </w:pPr>
+      <w:proofErr w:type="gramStart"/>
+      <w:r>
+        <w:rPr>
+          <w:highlight w:val="yellow"/>
+        </w:rPr>
         <w:t xml:space="preserve">the </w:t>
       </w:r>
       <w:r>
+        <w:rPr>
+          <w:highlight w:val="yellow"/>
+        </w:rPr>
         <w:t xml:space="preserve"> </w:t>
       </w:r>
       <w:r>
+        <w:rPr>
+          <w:highlight w:val="yellow"/>
+        </w:rPr>
         <w:t>3</w:t>
       </w:r>
-      <w:r>
-        <w:rPr>
+      <w:proofErr w:type="gramEnd"/>
+      <w:r>
+        <w:rPr>
+          <w:highlight w:val="yellow"/>
           <w:vertAlign w:val="superscript"/>
         </w:rPr>
         <w:t>nd</w:t>
       </w:r>
       <w:r>
+        <w:rPr>
+          <w:highlight w:val="yellow"/>
+        </w:rPr>
         <w:t xml:space="preserve"> parameter will be one of two possible things:</w:t>
       </w:r>
     </w:p>
@@ -648,51 +888,135 @@
           <w:ilvl w:val="0"/>
           <w:numId w:val="3"/>
         </w:numPr>
-      </w:pPr>
-      <w:r>
+        <w:rPr>
+          <w:highlight w:val="yellow"/>
+        </w:rPr>
+      </w:pPr>
+      <w:r>
+        <w:rPr>
+          <w:highlight w:val="yellow"/>
+        </w:rPr>
         <w:t xml:space="preserve">the value </w:t>
       </w:r>
       <w:r>
         <w:rPr>
           <w:b/>
+          <w:highlight w:val="yellow"/>
         </w:rPr>
         <w:t>0</w:t>
       </w:r>
       <w:r>
+        <w:rPr>
+          <w:highlight w:val="yellow"/>
+        </w:rPr>
         <w:t xml:space="preserve"> which will mean that the 2</w:t>
       </w:r>
-      <w:r>
-        <w:rPr>
+      <w:proofErr w:type="gramStart"/>
+      <w:r>
+        <w:rPr>
+          <w:highlight w:val="yellow"/>
           <w:vertAlign w:val="superscript"/>
         </w:rPr>
         <w:t>nd</w:t>
       </w:r>
       <w:r>
+        <w:rPr>
+          <w:highlight w:val="yellow"/>
+        </w:rPr>
         <w:t xml:space="preserve"> </w:t>
       </w:r>
       <w:r>
-        <w:t xml:space="preserve"> parameter is a 4-byte </w:t>
-      </w:r>
-      <w:r>
+        <w:rPr>
+          <w:highlight w:val="yellow"/>
+        </w:rPr>
+        <w:t xml:space="preserve"> parameter</w:t>
+      </w:r>
+      <w:proofErr w:type="gramEnd"/>
+      <w:r>
+        <w:rPr>
+          <w:highlight w:val="yellow"/>
+        </w:rPr>
+        <w:t xml:space="preserve"> is a 4-byte </w:t>
+      </w:r>
+      <w:proofErr w:type="spellStart"/>
+      <w:r>
+        <w:rPr>
+          <w:highlight w:val="yellow"/>
+        </w:rPr>
         <w:t>dword</w:t>
       </w:r>
-      <w:r>
+      <w:proofErr w:type="spellEnd"/>
+      <w:r>
+        <w:rPr>
+          <w:highlight w:val="yellow"/>
+        </w:rPr>
         <w:t xml:space="preserve"> </w:t>
       </w:r>
       <w:r>
+        <w:rPr>
+          <w:highlight w:val="yellow"/>
+        </w:rPr>
         <w:t>which</w:t>
       </w:r>
       <w:r>
+        <w:rPr>
+          <w:highlight w:val="yellow"/>
+        </w:rPr>
         <w:t xml:space="preserve"> will be converted to an equivalent ASCII string  of 8 bytes, null-terminated</w:t>
       </w:r>
       <w:r>
-        <w:t xml:space="preserve"> and stored at lpDestination</w:t>
-      </w:r>
-      <w:r>
-        <w:t xml:space="preserve">. For example, if EBX contains  1234ABCDh  then the </w:t>
-      </w:r>
-      <w:r>
-        <w:t>string of ASCII bytes representing those hex digits would be  313233344142434400 (which when used with putstring, would display 1234ABCD on the screen.</w:t>
+        <w:rPr>
+          <w:highlight w:val="yellow"/>
+        </w:rPr>
+        <w:t xml:space="preserve"> and stored at </w:t>
+      </w:r>
+      <w:proofErr w:type="spellStart"/>
+      <w:r>
+        <w:rPr>
+          <w:highlight w:val="yellow"/>
+        </w:rPr>
+        <w:t>lpDestination</w:t>
+      </w:r>
+      <w:proofErr w:type="spellEnd"/>
+      <w:r>
+        <w:rPr>
+          <w:highlight w:val="yellow"/>
+        </w:rPr>
+        <w:t xml:space="preserve">. For example, if EBX </w:t>
+      </w:r>
+      <w:proofErr w:type="gramStart"/>
+      <w:r>
+        <w:rPr>
+          <w:highlight w:val="yellow"/>
+        </w:rPr>
+        <w:t>contains  1234</w:t>
+      </w:r>
+      <w:proofErr w:type="gramEnd"/>
+      <w:r>
+        <w:rPr>
+          <w:highlight w:val="yellow"/>
+        </w:rPr>
+        <w:t xml:space="preserve">ABCDh  then the </w:t>
+      </w:r>
+      <w:r>
+        <w:rPr>
+          <w:highlight w:val="yellow"/>
+        </w:rPr>
+        <w:t xml:space="preserve">string of ASCII bytes representing those hex digits would be  313233344142434400 (which when used with </w:t>
+      </w:r>
+      <w:proofErr w:type="spellStart"/>
+      <w:r>
+        <w:rPr>
+          <w:highlight w:val="yellow"/>
+        </w:rPr>
+        <w:t>putstring</w:t>
+      </w:r>
+      <w:proofErr w:type="spellEnd"/>
+      <w:r>
+        <w:rPr>
+          <w:highlight w:val="yellow"/>
+        </w:rPr>
+        <w:t>, would display 1234ABCD on the screen.</w:t>
       </w:r>
     </w:p>
     <w:p>
@@ -704,105 +1028,306 @@
         </w:numPr>
         <w:rPr>
           <w:color w:val="000000" w:themeColor="text1"/>
-        </w:rPr>
-      </w:pPr>
-      <w:r>
+          <w:highlight w:val="yellow"/>
+        </w:rPr>
+      </w:pPr>
+      <w:r>
+        <w:rPr>
+          <w:highlight w:val="yellow"/>
+        </w:rPr>
         <w:t xml:space="preserve">The </w:t>
       </w:r>
       <w:r>
+        <w:rPr>
+          <w:highlight w:val="yellow"/>
+        </w:rPr>
         <w:t>number of bytes</w:t>
       </w:r>
       <w:r>
-        <w:t xml:space="preserve"> (numBytes)</w:t>
-      </w:r>
-      <w:r>
+        <w:rPr>
+          <w:highlight w:val="yellow"/>
+        </w:rPr>
+        <w:t xml:space="preserve"> (</w:t>
+      </w:r>
+      <w:proofErr w:type="spellStart"/>
+      <w:r>
+        <w:rPr>
+          <w:highlight w:val="yellow"/>
+        </w:rPr>
+        <w:t>numBytes</w:t>
+      </w:r>
+      <w:proofErr w:type="spellEnd"/>
+      <w:r>
+        <w:rPr>
+          <w:highlight w:val="yellow"/>
+        </w:rPr>
+        <w:t>)</w:t>
+      </w:r>
+      <w:r>
+        <w:rPr>
+          <w:highlight w:val="yellow"/>
+        </w:rPr>
         <w:t xml:space="preserve"> to be converted </w:t>
       </w:r>
       <w:r>
+        <w:rPr>
+          <w:highlight w:val="yellow"/>
+        </w:rPr>
         <w:t>is greater than 0. This</w:t>
       </w:r>
       <w:r>
+        <w:rPr>
+          <w:highlight w:val="yellow"/>
+        </w:rPr>
         <w:t xml:space="preserve"> means</w:t>
       </w:r>
       <w:r>
+        <w:rPr>
+          <w:highlight w:val="yellow"/>
+        </w:rPr>
         <w:t>, then, the 2nd</w:t>
       </w:r>
       <w:r>
+        <w:rPr>
+          <w:highlight w:val="yellow"/>
+        </w:rPr>
         <w:t xml:space="preserve"> parameter is the </w:t>
       </w:r>
       <w:r>
+        <w:rPr>
+          <w:highlight w:val="yellow"/>
+        </w:rPr>
         <w:t xml:space="preserve">address of a </w:t>
       </w:r>
       <w:r>
+        <w:rPr>
+          <w:highlight w:val="yellow"/>
+        </w:rPr>
         <w:t xml:space="preserve">string </w:t>
       </w:r>
       <w:r>
+        <w:rPr>
+          <w:highlight w:val="yellow"/>
+        </w:rPr>
         <w:t xml:space="preserve">containing </w:t>
       </w:r>
       <w:r>
-        <w:t>at least n</w:t>
-      </w:r>
-      <w:r>
-        <w:t xml:space="preserve">umBytes </w:t>
-      </w:r>
-      <w:r>
-        <w:t xml:space="preserve"> which will be converted to its equivalent </w:t>
-      </w:r>
-      <w:r>
+        <w:rPr>
+          <w:highlight w:val="yellow"/>
+        </w:rPr>
+        <w:t xml:space="preserve">at least </w:t>
+      </w:r>
+      <w:proofErr w:type="spellStart"/>
+      <w:proofErr w:type="gramStart"/>
+      <w:r>
+        <w:rPr>
+          <w:highlight w:val="yellow"/>
+        </w:rPr>
+        <w:t>n</w:t>
+      </w:r>
+      <w:r>
+        <w:rPr>
+          <w:highlight w:val="yellow"/>
+        </w:rPr>
+        <w:t>umBytes</w:t>
+      </w:r>
+      <w:proofErr w:type="spellEnd"/>
+      <w:r>
+        <w:rPr>
+          <w:highlight w:val="yellow"/>
+        </w:rPr>
+        <w:t xml:space="preserve"> </w:t>
+      </w:r>
+      <w:r>
+        <w:rPr>
+          <w:highlight w:val="yellow"/>
+        </w:rPr>
+        <w:t xml:space="preserve"> which</w:t>
+      </w:r>
+      <w:proofErr w:type="gramEnd"/>
+      <w:r>
+        <w:rPr>
+          <w:highlight w:val="yellow"/>
+        </w:rPr>
+        <w:t xml:space="preserve"> will be converted to its equivalent </w:t>
+      </w:r>
+      <w:r>
+        <w:rPr>
+          <w:highlight w:val="yellow"/>
+        </w:rPr>
         <w:t xml:space="preserve">null-terminated </w:t>
       </w:r>
       <w:r>
+        <w:rPr>
+          <w:highlight w:val="yellow"/>
+        </w:rPr>
         <w:t>printable ASCII string</w:t>
       </w:r>
       <w:r>
+        <w:rPr>
+          <w:highlight w:val="yellow"/>
+        </w:rPr>
         <w:t xml:space="preserve"> of characters</w:t>
       </w:r>
       <w:r>
-        <w:t xml:space="preserve">  and stored starting at the address stored in lpDestination.</w:t>
-      </w:r>
-      <w:r>
-        <w:t>.  For example the string to convert might be something like “John went to town riding on a pony”,0  i</w:t>
-      </w:r>
-      <w:r>
-        <w:t>n which case the lpDestination string would contain the hex characterization</w:t>
-      </w:r>
-      <w:r>
+        <w:rPr>
+          <w:highlight w:val="yellow"/>
+        </w:rPr>
+        <w:t xml:space="preserve">  and stored starting at the address stored in </w:t>
+      </w:r>
+      <w:proofErr w:type="spellStart"/>
+      <w:r>
+        <w:rPr>
+          <w:highlight w:val="yellow"/>
+        </w:rPr>
+        <w:t>lpDestination</w:t>
+      </w:r>
+      <w:proofErr w:type="spellEnd"/>
+      <w:r>
+        <w:rPr>
+          <w:highlight w:val="yellow"/>
+        </w:rPr>
+        <w:t>.</w:t>
+      </w:r>
+      <w:r>
+        <w:rPr>
+          <w:highlight w:val="yellow"/>
+        </w:rPr>
+        <w:t>.  For example the string to convert might be something like “John went to town riding on a pony”,</w:t>
+      </w:r>
+      <w:proofErr w:type="gramStart"/>
+      <w:r>
+        <w:rPr>
+          <w:highlight w:val="yellow"/>
+        </w:rPr>
+        <w:t>0  i</w:t>
+      </w:r>
+      <w:r>
+        <w:rPr>
+          <w:highlight w:val="yellow"/>
+        </w:rPr>
+        <w:t>n</w:t>
+      </w:r>
+      <w:proofErr w:type="gramEnd"/>
+      <w:r>
+        <w:rPr>
+          <w:highlight w:val="yellow"/>
+        </w:rPr>
+        <w:t xml:space="preserve"> which case the </w:t>
+      </w:r>
+      <w:proofErr w:type="spellStart"/>
+      <w:r>
+        <w:rPr>
+          <w:highlight w:val="yellow"/>
+        </w:rPr>
+        <w:t>lpDestination</w:t>
+      </w:r>
+      <w:proofErr w:type="spellEnd"/>
+      <w:r>
+        <w:rPr>
+          <w:highlight w:val="yellow"/>
+        </w:rPr>
+        <w:t xml:space="preserve"> string would contain the hex characterization</w:t>
+      </w:r>
+      <w:r>
+        <w:rPr>
+          <w:highlight w:val="yellow"/>
+        </w:rPr>
         <w:t xml:space="preserve"> for</w:t>
       </w:r>
       <w:r>
-        <w:t xml:space="preserve"> numBytes of that string. There are 34 characters in this particular</w:t>
-      </w:r>
-      <w:r>
+        <w:rPr>
+          <w:highlight w:val="yellow"/>
+        </w:rPr>
+        <w:t xml:space="preserve"> </w:t>
+      </w:r>
+      <w:proofErr w:type="spellStart"/>
+      <w:r>
+        <w:rPr>
+          <w:highlight w:val="yellow"/>
+        </w:rPr>
+        <w:t>numBytes</w:t>
+      </w:r>
+      <w:proofErr w:type="spellEnd"/>
+      <w:r>
+        <w:rPr>
+          <w:highlight w:val="yellow"/>
+        </w:rPr>
+        <w:t xml:space="preserve"> of that string. There are 34 characters in this </w:t>
+      </w:r>
+      <w:proofErr w:type="gramStart"/>
+      <w:r>
+        <w:rPr>
+          <w:highlight w:val="yellow"/>
+        </w:rPr>
+        <w:t>particular</w:t>
+      </w:r>
+      <w:r>
+        <w:rPr>
+          <w:highlight w:val="yellow"/>
+        </w:rPr>
         <w:t xml:space="preserve"> string</w:t>
       </w:r>
-      <w:r>
+      <w:proofErr w:type="gramEnd"/>
+      <w:r>
+        <w:rPr>
+          <w:highlight w:val="yellow"/>
+        </w:rPr>
         <w:t xml:space="preserve"> </w:t>
       </w:r>
       <w:r>
+        <w:rPr>
+          <w:highlight w:val="yellow"/>
+        </w:rPr>
         <w:t>so the</w:t>
       </w:r>
       <w:r>
+        <w:rPr>
+          <w:highlight w:val="yellow"/>
+        </w:rPr>
         <w:t xml:space="preserve"> </w:t>
       </w:r>
       <w:r>
-        <w:t>method would build a string of 68 ASCII values where each byte is the ASCII representation for one character</w:t>
-      </w:r>
-      <w:r>
+        <w:rPr>
+          <w:highlight w:val="yellow"/>
+        </w:rPr>
+        <w:t xml:space="preserve">method would build a string of 68 </w:t>
+      </w:r>
+      <w:r>
+        <w:rPr>
+          <w:highlight w:val="yellow"/>
+        </w:rPr>
+        <w:t>ASCII values where each byte is the ASCII representation for one character</w:t>
+      </w:r>
+      <w:r>
+        <w:rPr>
+          <w:highlight w:val="yellow"/>
+        </w:rPr>
         <w:t xml:space="preserve"> and the 69</w:t>
       </w:r>
       <w:r>
         <w:rPr>
+          <w:highlight w:val="yellow"/>
           <w:vertAlign w:val="superscript"/>
         </w:rPr>
         <w:t>th</w:t>
       </w:r>
       <w:r>
+        <w:rPr>
+          <w:highlight w:val="yellow"/>
+        </w:rPr>
         <w:t xml:space="preserve"> byte would be all 0</w:t>
       </w:r>
       <w:r>
+        <w:rPr>
+          <w:highlight w:val="yellow"/>
+        </w:rPr>
         <w:t>0h</w:t>
       </w:r>
       <w:r>
+        <w:rPr>
+          <w:highlight w:val="yellow"/>
+        </w:rPr>
         <w:t>.</w:t>
       </w:r>
     </w:p>
@@ -811,21 +1336,68 @@
         <w:rPr>
           <w:b/>
           <w:color w:val="FF0000"/>
-        </w:rPr>
-      </w:pPr>
-      <w:r>
-        <w:t>This method would take the string strChar (from below example)  of hex bytes: 4142434445464700  and create the string of characters: 3431343234333434343534363437303000 which , if displayed later, would display the character</w:t>
-      </w:r>
-      <w:r>
+          <w:highlight w:val="yellow"/>
+        </w:rPr>
+      </w:pPr>
+      <w:r>
+        <w:rPr>
+          <w:highlight w:val="yellow"/>
+        </w:rPr>
+        <w:t>This metho</w:t>
+      </w:r>
+      <w:bookmarkStart w:id="0" w:name="_GoBack"/>
+      <w:bookmarkEnd w:id="0"/>
+      <w:r>
+        <w:rPr>
+          <w:highlight w:val="yellow"/>
+        </w:rPr>
+        <w:t xml:space="preserve">d would take the string </w:t>
+      </w:r>
+      <w:proofErr w:type="spellStart"/>
+      <w:r>
+        <w:rPr>
+          <w:highlight w:val="yellow"/>
+        </w:rPr>
+        <w:t>strChar</w:t>
+      </w:r>
+      <w:proofErr w:type="spellEnd"/>
+      <w:r>
+        <w:rPr>
+          <w:highlight w:val="yellow"/>
+        </w:rPr>
+        <w:t xml:space="preserve"> (from below </w:t>
+      </w:r>
+      <w:proofErr w:type="gramStart"/>
+      <w:r>
+        <w:rPr>
+          <w:highlight w:val="yellow"/>
+        </w:rPr>
+        <w:t>example)  of</w:t>
+      </w:r>
+      <w:proofErr w:type="gramEnd"/>
+      <w:r>
+        <w:rPr>
+          <w:highlight w:val="yellow"/>
+        </w:rPr>
+        <w:t xml:space="preserve"> hex bytes: 4142434445464700  and create the string of characters: 3431343234333434343534363437303000 which , if displayed later, would display the character</w:t>
+      </w:r>
+      <w:r>
+        <w:rPr>
+          <w:highlight w:val="yellow"/>
+        </w:rPr>
         <w:t xml:space="preserve">s </w:t>
       </w:r>
       <w:r>
+        <w:rPr>
+          <w:highlight w:val="yellow"/>
+        </w:rPr>
         <w:br/>
       </w:r>
       <w:r>
         <w:rPr>
           <w:b/>
           <w:color w:val="FF0000"/>
+          <w:highlight w:val="yellow"/>
         </w:rPr>
         <w:t xml:space="preserve">4 1 4 2 4 3 4 4 4 5 4 6 4 7 0 </w:t>
       </w:r>
@@ -833,6 +1405,7 @@
         <w:rPr>
           <w:b/>
           <w:color w:val="FF0000"/>
+          <w:highlight w:val="yellow"/>
         </w:rPr>
         <w:t>0</w:t>
       </w:r>
@@ -842,12 +1415,14 @@
         <w:rPr>
           <w:b/>
           <w:color w:val="FF0000"/>
-        </w:rPr>
-      </w:pPr>
-      <w:r>
-        <w:rPr>
-          <w:b/>
-          <w:color w:val="FF0000"/>
+          <w:highlight w:val="yellow"/>
+        </w:rPr>
+      </w:pPr>
+      <w:r>
+        <w:rPr>
+          <w:b/>
+          <w:color w:val="FF0000"/>
+          <w:highlight w:val="yellow"/>
         </w:rPr>
         <w:br w:type="page"/>
       </w:r>
@@ -860,23 +1435,27 @@
           <w:rFonts w:ascii="Courier New" w:hAnsi="Courier New" w:cs="Courier New"/>
           <w:sz w:val="20"/>
           <w:szCs w:val="20"/>
-        </w:rPr>
-      </w:pPr>
-      <w:bookmarkStart w:id="0" w:name="_GoBack"/>
-      <w:bookmarkEnd w:id="0"/>
-      <w:r>
-        <w:rPr>
-          <w:rFonts w:ascii="Courier New" w:hAnsi="Courier New" w:cs="Courier New"/>
-          <w:sz w:val="20"/>
-          <w:szCs w:val="20"/>
-        </w:rPr>
+          <w:highlight w:val="yellow"/>
+        </w:rPr>
+      </w:pPr>
+      <w:proofErr w:type="spellStart"/>
+      <w:r>
+        <w:rPr>
+          <w:rFonts w:ascii="Courier New" w:hAnsi="Courier New" w:cs="Courier New"/>
+          <w:sz w:val="20"/>
+          <w:szCs w:val="20"/>
+          <w:highlight w:val="yellow"/>
+        </w:rPr>
+        <w:lastRenderedPageBreak/>
         <w:t>strChar</w:t>
       </w:r>
-      <w:r>
-        <w:rPr>
-          <w:rFonts w:ascii="Courier New" w:hAnsi="Courier New" w:cs="Courier New"/>
-          <w:sz w:val="20"/>
-          <w:szCs w:val="20"/>
+      <w:proofErr w:type="spellEnd"/>
+      <w:r>
+        <w:rPr>
+          <w:rFonts w:ascii="Courier New" w:hAnsi="Courier New" w:cs="Courier New"/>
+          <w:sz w:val="20"/>
+          <w:szCs w:val="20"/>
+          <w:highlight w:val="yellow"/>
         </w:rPr>
         <w:tab/>
       </w:r>
@@ -885,6 +1464,7 @@
           <w:rFonts w:ascii="Courier New" w:hAnsi="Courier New" w:cs="Courier New"/>
           <w:sz w:val="20"/>
           <w:szCs w:val="20"/>
+          <w:highlight w:val="yellow"/>
         </w:rPr>
         <w:tab/>
         <w:t>byte</w:t>
@@ -894,6 +1474,7 @@
           <w:rFonts w:ascii="Courier New" w:hAnsi="Courier New" w:cs="Courier New"/>
           <w:sz w:val="20"/>
           <w:szCs w:val="20"/>
+          <w:highlight w:val="yellow"/>
         </w:rPr>
         <w:tab/>
         <w:t>“ABCDEFG”,0</w:t>
@@ -903,15 +1484,36 @@
           <w:rFonts w:ascii="Courier New" w:hAnsi="Courier New" w:cs="Courier New"/>
           <w:sz w:val="20"/>
           <w:szCs w:val="20"/>
+          <w:highlight w:val="yellow"/>
         </w:rPr>
         <w:br/>
-        <w:t xml:space="preserve">strHexChars </w:t>
-      </w:r>
-      <w:r>
-        <w:rPr>
-          <w:rFonts w:ascii="Courier New" w:hAnsi="Courier New" w:cs="Courier New"/>
-          <w:sz w:val="20"/>
-          <w:szCs w:val="20"/>
+      </w:r>
+      <w:proofErr w:type="spellStart"/>
+      <w:r>
+        <w:rPr>
+          <w:rFonts w:ascii="Courier New" w:hAnsi="Courier New" w:cs="Courier New"/>
+          <w:sz w:val="20"/>
+          <w:szCs w:val="20"/>
+          <w:highlight w:val="yellow"/>
+        </w:rPr>
+        <w:t>strHexChars</w:t>
+      </w:r>
+      <w:proofErr w:type="spellEnd"/>
+      <w:r>
+        <w:rPr>
+          <w:rFonts w:ascii="Courier New" w:hAnsi="Courier New" w:cs="Courier New"/>
+          <w:sz w:val="20"/>
+          <w:szCs w:val="20"/>
+          <w:highlight w:val="yellow"/>
+        </w:rPr>
+        <w:t xml:space="preserve"> </w:t>
+      </w:r>
+      <w:r>
+        <w:rPr>
+          <w:rFonts w:ascii="Courier New" w:hAnsi="Courier New" w:cs="Courier New"/>
+          <w:sz w:val="20"/>
+          <w:szCs w:val="20"/>
+          <w:highlight w:val="yellow"/>
         </w:rPr>
         <w:tab/>
       </w:r>
@@ -920,17 +1522,30 @@
           <w:rFonts w:ascii="Courier New" w:hAnsi="Courier New" w:cs="Courier New"/>
           <w:sz w:val="20"/>
           <w:szCs w:val="20"/>
+          <w:highlight w:val="yellow"/>
         </w:rPr>
         <w:t>80 dup(?)</w:t>
       </w:r>
-      <w:r>
-        <w:rPr>
-          <w:rFonts w:ascii="Courier New" w:hAnsi="Courier New" w:cs="Courier New"/>
-          <w:sz w:val="20"/>
-          <w:szCs w:val="20"/>
+      <w:proofErr w:type="gramStart"/>
+      <w:r>
+        <w:rPr>
+          <w:rFonts w:ascii="Courier New" w:hAnsi="Courier New" w:cs="Courier New"/>
+          <w:sz w:val="20"/>
+          <w:szCs w:val="20"/>
+          <w:highlight w:val="yellow"/>
         </w:rPr>
         <w:tab/>
-        <w:t>;holds converted string of characters</w:t>
+        <w:t>;holds</w:t>
+      </w:r>
+      <w:proofErr w:type="gramEnd"/>
+      <w:r>
+        <w:rPr>
+          <w:rFonts w:ascii="Courier New" w:hAnsi="Courier New" w:cs="Courier New"/>
+          <w:sz w:val="20"/>
+          <w:szCs w:val="20"/>
+          <w:highlight w:val="yellow"/>
+        </w:rPr>
+        <w:t xml:space="preserve"> converted string of characters</w:t>
       </w:r>
     </w:p>
     <w:p>
@@ -941,6 +1556,7 @@
           <w:rFonts w:ascii="Courier New" w:hAnsi="Courier New" w:cs="Courier New"/>
           <w:sz w:val="20"/>
           <w:szCs w:val="20"/>
+          <w:highlight w:val="yellow"/>
         </w:rPr>
       </w:pPr>
     </w:p>
@@ -952,21 +1568,37 @@
           <w:rFonts w:ascii="Courier New" w:hAnsi="Courier New" w:cs="Courier New"/>
           <w:sz w:val="20"/>
           <w:szCs w:val="20"/>
-        </w:rPr>
-      </w:pPr>
-      <w:r>
-        <w:rPr>
-          <w:rFonts w:ascii="Courier New" w:hAnsi="Courier New" w:cs="Courier New"/>
-          <w:sz w:val="20"/>
-          <w:szCs w:val="20"/>
-        </w:rPr>
-        <w:t>puts  strChar</w:t>
-      </w:r>
-      <w:r>
-        <w:rPr>
-          <w:rFonts w:ascii="Courier New" w:hAnsi="Courier New" w:cs="Courier New"/>
-          <w:sz w:val="20"/>
-          <w:szCs w:val="20"/>
+          <w:highlight w:val="yellow"/>
+        </w:rPr>
+      </w:pPr>
+      <w:proofErr w:type="gramStart"/>
+      <w:r>
+        <w:rPr>
+          <w:rFonts w:ascii="Courier New" w:hAnsi="Courier New" w:cs="Courier New"/>
+          <w:sz w:val="20"/>
+          <w:szCs w:val="20"/>
+          <w:highlight w:val="yellow"/>
+        </w:rPr>
+        <w:t xml:space="preserve">puts  </w:t>
+      </w:r>
+      <w:proofErr w:type="spellStart"/>
+      <w:r>
+        <w:rPr>
+          <w:rFonts w:ascii="Courier New" w:hAnsi="Courier New" w:cs="Courier New"/>
+          <w:sz w:val="20"/>
+          <w:szCs w:val="20"/>
+          <w:highlight w:val="yellow"/>
+        </w:rPr>
+        <w:t>strChar</w:t>
+      </w:r>
+      <w:proofErr w:type="spellEnd"/>
+      <w:proofErr w:type="gramEnd"/>
+      <w:r>
+        <w:rPr>
+          <w:rFonts w:ascii="Courier New" w:hAnsi="Courier New" w:cs="Courier New"/>
+          <w:sz w:val="20"/>
+          <w:szCs w:val="20"/>
+          <w:highlight w:val="yellow"/>
         </w:rPr>
         <w:tab/>
       </w:r>
@@ -975,6 +1607,7 @@
           <w:rFonts w:ascii="Courier New" w:hAnsi="Courier New" w:cs="Courier New"/>
           <w:sz w:val="20"/>
           <w:szCs w:val="20"/>
+          <w:highlight w:val="yellow"/>
         </w:rPr>
         <w:tab/>
       </w:r>
@@ -983,6 +1616,7 @@
           <w:rFonts w:ascii="Courier New" w:hAnsi="Courier New" w:cs="Courier New"/>
           <w:sz w:val="20"/>
           <w:szCs w:val="20"/>
+          <w:highlight w:val="yellow"/>
         </w:rPr>
         <w:tab/>
       </w:r>
@@ -991,6 +1625,7 @@
           <w:rFonts w:ascii="Courier New" w:hAnsi="Courier New" w:cs="Courier New"/>
           <w:sz w:val="20"/>
           <w:szCs w:val="20"/>
+          <w:highlight w:val="yellow"/>
         </w:rPr>
         <w:tab/>
       </w:r>
@@ -999,6 +1634,7 @@
           <w:rFonts w:ascii="Courier New" w:hAnsi="Courier New" w:cs="Courier New"/>
           <w:sz w:val="20"/>
           <w:szCs w:val="20"/>
+          <w:highlight w:val="yellow"/>
         </w:rPr>
         <w:tab/>
         <w:t>;displays  ABCDEFG</w:t>
@@ -1008,6 +1644,7 @@
           <w:rFonts w:ascii="Courier New" w:hAnsi="Courier New" w:cs="Courier New"/>
           <w:sz w:val="20"/>
           <w:szCs w:val="20"/>
+          <w:highlight w:val="yellow"/>
         </w:rPr>
         <w:br/>
       </w:r>
@@ -1017,42 +1654,113 @@
           <w:b/>
           <w:sz w:val="20"/>
           <w:szCs w:val="20"/>
-        </w:rPr>
-        <w:t>INVOKE hexToCharacter,</w:t>
-      </w:r>
-      <w:r>
-        <w:rPr>
-          <w:rFonts w:ascii="Courier New" w:hAnsi="Courier New" w:cs="Courier New"/>
-          <w:b/>
-          <w:sz w:val="20"/>
-          <w:szCs w:val="20"/>
-        </w:rPr>
-        <w:t>ADDR strHexChars,</w:t>
-      </w:r>
-      <w:r>
-        <w:rPr>
-          <w:rFonts w:ascii="Courier New" w:hAnsi="Courier New" w:cs="Courier New"/>
-          <w:b/>
-          <w:sz w:val="20"/>
-          <w:szCs w:val="20"/>
+          <w:highlight w:val="yellow"/>
+        </w:rPr>
+        <w:t xml:space="preserve">INVOKE </w:t>
+      </w:r>
+      <w:proofErr w:type="spellStart"/>
+      <w:r>
+        <w:rPr>
+          <w:rFonts w:ascii="Courier New" w:hAnsi="Courier New" w:cs="Courier New"/>
+          <w:b/>
+          <w:sz w:val="20"/>
+          <w:szCs w:val="20"/>
+          <w:highlight w:val="yellow"/>
+        </w:rPr>
+        <w:t>hexToCharacter,</w:t>
+      </w:r>
+      <w:r>
+        <w:rPr>
+          <w:rFonts w:ascii="Courier New" w:hAnsi="Courier New" w:cs="Courier New"/>
+          <w:b/>
+          <w:sz w:val="20"/>
+          <w:szCs w:val="20"/>
+          <w:highlight w:val="yellow"/>
+        </w:rPr>
+        <w:t>ADDR</w:t>
+      </w:r>
+      <w:proofErr w:type="spellEnd"/>
+      <w:r>
+        <w:rPr>
+          <w:rFonts w:ascii="Courier New" w:hAnsi="Courier New" w:cs="Courier New"/>
+          <w:b/>
+          <w:sz w:val="20"/>
+          <w:szCs w:val="20"/>
+          <w:highlight w:val="yellow"/>
         </w:rPr>
         <w:t xml:space="preserve"> </w:t>
       </w:r>
-      <w:r>
-        <w:rPr>
-          <w:rFonts w:ascii="Courier New" w:hAnsi="Courier New" w:cs="Courier New"/>
-          <w:b/>
-          <w:sz w:val="20"/>
-          <w:szCs w:val="20"/>
-        </w:rPr>
-        <w:t>ADDR strChar, 8</w:t>
-      </w:r>
-      <w:r>
-        <w:rPr>
-          <w:rFonts w:ascii="Courier New" w:hAnsi="Courier New" w:cs="Courier New"/>
-          <w:b/>
-          <w:sz w:val="20"/>
-          <w:szCs w:val="20"/>
+      <w:proofErr w:type="spellStart"/>
+      <w:r>
+        <w:rPr>
+          <w:rFonts w:ascii="Courier New" w:hAnsi="Courier New" w:cs="Courier New"/>
+          <w:b/>
+          <w:sz w:val="20"/>
+          <w:szCs w:val="20"/>
+          <w:highlight w:val="yellow"/>
+        </w:rPr>
+        <w:t>strHexChars</w:t>
+      </w:r>
+      <w:proofErr w:type="spellEnd"/>
+      <w:r>
+        <w:rPr>
+          <w:rFonts w:ascii="Courier New" w:hAnsi="Courier New" w:cs="Courier New"/>
+          <w:b/>
+          <w:sz w:val="20"/>
+          <w:szCs w:val="20"/>
+          <w:highlight w:val="yellow"/>
+        </w:rPr>
+        <w:t>,</w:t>
+      </w:r>
+      <w:r>
+        <w:rPr>
+          <w:rFonts w:ascii="Courier New" w:hAnsi="Courier New" w:cs="Courier New"/>
+          <w:b/>
+          <w:sz w:val="20"/>
+          <w:szCs w:val="20"/>
+          <w:highlight w:val="yellow"/>
+        </w:rPr>
+        <w:t xml:space="preserve"> </w:t>
+      </w:r>
+      <w:r>
+        <w:rPr>
+          <w:rFonts w:ascii="Courier New" w:hAnsi="Courier New" w:cs="Courier New"/>
+          <w:b/>
+          <w:sz w:val="20"/>
+          <w:szCs w:val="20"/>
+          <w:highlight w:val="yellow"/>
+        </w:rPr>
+        <w:t xml:space="preserve">ADDR </w:t>
+      </w:r>
+      <w:proofErr w:type="spellStart"/>
+      <w:r>
+        <w:rPr>
+          <w:rFonts w:ascii="Courier New" w:hAnsi="Courier New" w:cs="Courier New"/>
+          <w:b/>
+          <w:sz w:val="20"/>
+          <w:szCs w:val="20"/>
+          <w:highlight w:val="yellow"/>
+        </w:rPr>
+        <w:t>strChar</w:t>
+      </w:r>
+      <w:proofErr w:type="spellEnd"/>
+      <w:r>
+        <w:rPr>
+          <w:rFonts w:ascii="Courier New" w:hAnsi="Courier New" w:cs="Courier New"/>
+          <w:b/>
+          <w:sz w:val="20"/>
+          <w:szCs w:val="20"/>
+          <w:highlight w:val="yellow"/>
+        </w:rPr>
+        <w:t>, 8</w:t>
+      </w:r>
+      <w:r>
+        <w:rPr>
+          <w:rFonts w:ascii="Courier New" w:hAnsi="Courier New" w:cs="Courier New"/>
+          <w:b/>
+          <w:sz w:val="20"/>
+          <w:szCs w:val="20"/>
+          <w:highlight w:val="yellow"/>
         </w:rPr>
         <w:tab/>
       </w:r>
@@ -1061,6 +1769,7 @@
           <w:rFonts w:ascii="Courier New" w:hAnsi="Courier New" w:cs="Courier New"/>
           <w:sz w:val="20"/>
           <w:szCs w:val="20"/>
+          <w:highlight w:val="yellow"/>
         </w:rPr>
         <w:t xml:space="preserve">;convert </w:t>
       </w:r>
@@ -1069,6 +1778,7 @@
           <w:rFonts w:ascii="Courier New" w:hAnsi="Courier New" w:cs="Courier New"/>
           <w:sz w:val="20"/>
           <w:szCs w:val="20"/>
+          <w:highlight w:val="yellow"/>
         </w:rPr>
         <w:t>hex digit</w:t>
       </w:r>
@@ -1077,6 +1787,7 @@
           <w:rFonts w:ascii="Courier New" w:hAnsi="Courier New" w:cs="Courier New"/>
           <w:sz w:val="20"/>
           <w:szCs w:val="20"/>
+          <w:highlight w:val="yellow"/>
         </w:rPr>
         <w:t>s</w:t>
       </w:r>
@@ -1085,6 +1796,7 @@
           <w:rFonts w:ascii="Courier New" w:hAnsi="Courier New" w:cs="Courier New"/>
           <w:sz w:val="20"/>
           <w:szCs w:val="20"/>
+          <w:highlight w:val="yellow"/>
         </w:rPr>
         <w:t xml:space="preserve"> to</w:t>
       </w:r>
@@ -1093,6 +1805,7 @@
           <w:rFonts w:ascii="Courier New" w:hAnsi="Courier New" w:cs="Courier New"/>
           <w:sz w:val="20"/>
           <w:szCs w:val="20"/>
+          <w:highlight w:val="yellow"/>
         </w:rPr>
         <w:br/>
         <w:t xml:space="preserve"> </w:t>
@@ -1102,6 +1815,7 @@
           <w:rFonts w:ascii="Courier New" w:hAnsi="Courier New" w:cs="Courier New"/>
           <w:sz w:val="20"/>
           <w:szCs w:val="20"/>
+          <w:highlight w:val="yellow"/>
         </w:rPr>
         <w:tab/>
       </w:r>
@@ -1110,6 +1824,7 @@
           <w:rFonts w:ascii="Courier New" w:hAnsi="Courier New" w:cs="Courier New"/>
           <w:sz w:val="20"/>
           <w:szCs w:val="20"/>
+          <w:highlight w:val="yellow"/>
         </w:rPr>
         <w:tab/>
       </w:r>
@@ -1118,6 +1833,7 @@
           <w:rFonts w:ascii="Courier New" w:hAnsi="Courier New" w:cs="Courier New"/>
           <w:sz w:val="20"/>
           <w:szCs w:val="20"/>
+          <w:highlight w:val="yellow"/>
         </w:rPr>
         <w:tab/>
       </w:r>
@@ -1126,6 +1842,7 @@
           <w:rFonts w:ascii="Courier New" w:hAnsi="Courier New" w:cs="Courier New"/>
           <w:sz w:val="20"/>
           <w:szCs w:val="20"/>
+          <w:highlight w:val="yellow"/>
         </w:rPr>
         <w:tab/>
       </w:r>
@@ -1134,6 +1851,7 @@
           <w:rFonts w:ascii="Courier New" w:hAnsi="Courier New" w:cs="Courier New"/>
           <w:sz w:val="20"/>
           <w:szCs w:val="20"/>
+          <w:highlight w:val="yellow"/>
         </w:rPr>
         <w:tab/>
       </w:r>
@@ -1142,6 +1860,7 @@
           <w:rFonts w:ascii="Courier New" w:hAnsi="Courier New" w:cs="Courier New"/>
           <w:sz w:val="20"/>
           <w:szCs w:val="20"/>
+          <w:highlight w:val="yellow"/>
         </w:rPr>
         <w:tab/>
       </w:r>
@@ -1150,6 +1869,7 @@
           <w:rFonts w:ascii="Courier New" w:hAnsi="Courier New" w:cs="Courier New"/>
           <w:sz w:val="20"/>
           <w:szCs w:val="20"/>
+          <w:highlight w:val="yellow"/>
         </w:rPr>
         <w:tab/>
         <w:t>;</w:t>
@@ -1159,6 +1879,7 @@
           <w:rFonts w:ascii="Courier New" w:hAnsi="Courier New" w:cs="Courier New"/>
           <w:sz w:val="20"/>
           <w:szCs w:val="20"/>
+          <w:highlight w:val="yellow"/>
         </w:rPr>
         <w:t xml:space="preserve"> equivalent ASCII</w:t>
       </w:r>
@@ -1167,6 +1888,7 @@
           <w:rFonts w:ascii="Courier New" w:hAnsi="Courier New" w:cs="Courier New"/>
           <w:sz w:val="20"/>
           <w:szCs w:val="20"/>
+          <w:highlight w:val="yellow"/>
         </w:rPr>
         <w:br/>
       </w:r>
@@ -1177,16 +1899,19 @@
           <w:color w:val="FF0000"/>
           <w:sz w:val="20"/>
           <w:szCs w:val="20"/>
+          <w:highlight w:val="yellow"/>
         </w:rPr>
         <w:t xml:space="preserve">INVOKE </w:t>
       </w:r>
-      <w:r>
-        <w:rPr>
-          <w:rFonts w:ascii="Courier New" w:hAnsi="Courier New" w:cs="Courier New"/>
-          <w:b/>
-          <w:color w:val="FF0000"/>
-          <w:sz w:val="20"/>
-          <w:szCs w:val="20"/>
+      <w:proofErr w:type="spellStart"/>
+      <w:r>
+        <w:rPr>
+          <w:rFonts w:ascii="Courier New" w:hAnsi="Courier New" w:cs="Courier New"/>
+          <w:b/>
+          <w:color w:val="FF0000"/>
+          <w:sz w:val="20"/>
+          <w:szCs w:val="20"/>
+          <w:highlight w:val="yellow"/>
         </w:rPr>
         <w:t>putstring,</w:t>
       </w:r>
@@ -1197,36 +1922,43 @@
           <w:color w:val="FF0000"/>
           <w:sz w:val="20"/>
           <w:szCs w:val="20"/>
+          <w:highlight w:val="yellow"/>
         </w:rPr>
         <w:t>ADDR</w:t>
       </w:r>
-      <w:r>
-        <w:rPr>
-          <w:rFonts w:ascii="Courier New" w:hAnsi="Courier New" w:cs="Courier New"/>
-          <w:b/>
-          <w:color w:val="FF0000"/>
-          <w:sz w:val="20"/>
-          <w:szCs w:val="20"/>
+      <w:proofErr w:type="spellEnd"/>
+      <w:r>
+        <w:rPr>
+          <w:rFonts w:ascii="Courier New" w:hAnsi="Courier New" w:cs="Courier New"/>
+          <w:b/>
+          <w:color w:val="FF0000"/>
+          <w:sz w:val="20"/>
+          <w:szCs w:val="20"/>
+          <w:highlight w:val="yellow"/>
         </w:rPr>
         <w:t xml:space="preserve"> </w:t>
       </w:r>
-      <w:r>
-        <w:rPr>
-          <w:rFonts w:ascii="Courier New" w:hAnsi="Courier New" w:cs="Courier New"/>
-          <w:b/>
-          <w:color w:val="FF0000"/>
-          <w:sz w:val="20"/>
-          <w:szCs w:val="20"/>
+      <w:proofErr w:type="spellStart"/>
+      <w:r>
+        <w:rPr>
+          <w:rFonts w:ascii="Courier New" w:hAnsi="Courier New" w:cs="Courier New"/>
+          <w:b/>
+          <w:color w:val="FF0000"/>
+          <w:sz w:val="20"/>
+          <w:szCs w:val="20"/>
+          <w:highlight w:val="yellow"/>
         </w:rPr>
         <w:t>strHexChars</w:t>
       </w:r>
-      <w:r>
-        <w:rPr>
-          <w:rFonts w:ascii="Courier New" w:hAnsi="Courier New" w:cs="Courier New"/>
-          <w:b/>
-          <w:color w:val="FF0000"/>
-          <w:sz w:val="20"/>
-          <w:szCs w:val="20"/>
+      <w:proofErr w:type="spellEnd"/>
+      <w:r>
+        <w:rPr>
+          <w:rFonts w:ascii="Courier New" w:hAnsi="Courier New" w:cs="Courier New"/>
+          <w:b/>
+          <w:color w:val="FF0000"/>
+          <w:sz w:val="20"/>
+          <w:szCs w:val="20"/>
+          <w:highlight w:val="yellow"/>
         </w:rPr>
         <w:t xml:space="preserve">   </w:t>
       </w:r>
@@ -1237,6 +1969,7 @@
           <w:color w:val="FF0000"/>
           <w:sz w:val="20"/>
           <w:szCs w:val="20"/>
+          <w:highlight w:val="yellow"/>
         </w:rPr>
         <w:t>;displays   4 1</w:t>
       </w:r>
@@ -1247,18 +1980,9 @@
           <w:color w:val="FF0000"/>
           <w:sz w:val="20"/>
           <w:szCs w:val="20"/>
-        </w:rPr>
-        <w:t xml:space="preserve"> 4 2 4 3 4 4 4 5 4 6 4 7 0 </w:t>
-      </w:r>
-      <w:r>
-        <w:rPr>
-          <w:rFonts w:ascii="Courier New" w:hAnsi="Courier New" w:cs="Courier New"/>
-          <w:b/>
-          <w:color w:val="FF0000"/>
-          <w:sz w:val="20"/>
-          <w:szCs w:val="20"/>
-        </w:rPr>
-        <w:t>0</w:t>
+          <w:highlight w:val="yellow"/>
+        </w:rPr>
+        <w:t xml:space="preserve"> 4 2 4 3 4 4 4 5 4 6 4 7 0 0</w:t>
       </w:r>
     </w:p>
     <w:p>
@@ -1268,6 +1992,7 @@
           <w:b/>
           <w:sz w:val="20"/>
           <w:szCs w:val="20"/>
+          <w:highlight w:val="yellow"/>
           <w:u w:val="single"/>
         </w:rPr>
       </w:pPr>
@@ -1277,6 +2002,7 @@
           <w:b/>
           <w:sz w:val="20"/>
           <w:szCs w:val="20"/>
+          <w:highlight w:val="yellow"/>
           <w:u w:val="single"/>
         </w:rPr>
         <w:t>IMPORTANT</w:t>
@@ -1297,24 +2023,83 @@
           <w:b/>
           <w:sz w:val="20"/>
           <w:szCs w:val="20"/>
-        </w:rPr>
-        <w:t xml:space="preserve">If you are unable to get your hexToCharacter method working correctly, you can use MY equivalent </w:t>
-      </w:r>
-      <w:r>
-        <w:rPr>
-          <w:rFonts w:ascii="Courier New" w:hAnsi="Courier New" w:cs="Courier New"/>
-          <w:b/>
-          <w:sz w:val="20"/>
-          <w:szCs w:val="20"/>
-        </w:rPr>
-        <w:t xml:space="preserve">method   hexToChar  which </w:t>
-      </w:r>
-      <w:r>
-        <w:rPr>
-          <w:rFonts w:ascii="Courier New" w:hAnsi="Courier New" w:cs="Courier New"/>
-          <w:b/>
-          <w:sz w:val="20"/>
-          <w:szCs w:val="20"/>
+          <w:highlight w:val="yellow"/>
+        </w:rPr>
+        <w:t xml:space="preserve">If you are unable to get your </w:t>
+      </w:r>
+      <w:proofErr w:type="spellStart"/>
+      <w:r>
+        <w:rPr>
+          <w:rFonts w:ascii="Courier New" w:hAnsi="Courier New" w:cs="Courier New"/>
+          <w:b/>
+          <w:sz w:val="20"/>
+          <w:szCs w:val="20"/>
+          <w:highlight w:val="yellow"/>
+        </w:rPr>
+        <w:t>hexToCharacter</w:t>
+      </w:r>
+      <w:proofErr w:type="spellEnd"/>
+      <w:r>
+        <w:rPr>
+          <w:rFonts w:ascii="Courier New" w:hAnsi="Courier New" w:cs="Courier New"/>
+          <w:b/>
+          <w:sz w:val="20"/>
+          <w:szCs w:val="20"/>
+          <w:highlight w:val="yellow"/>
+        </w:rPr>
+        <w:t xml:space="preserve"> method working correctly, you can use MY equivalent </w:t>
+      </w:r>
+      <w:r>
+        <w:rPr>
+          <w:rFonts w:ascii="Courier New" w:hAnsi="Courier New" w:cs="Courier New"/>
+          <w:b/>
+          <w:sz w:val="20"/>
+          <w:szCs w:val="20"/>
+          <w:highlight w:val="yellow"/>
+        </w:rPr>
+        <w:t xml:space="preserve">method   </w:t>
+      </w:r>
+      <w:proofErr w:type="spellStart"/>
+      <w:proofErr w:type="gramStart"/>
+      <w:r>
+        <w:rPr>
+          <w:rFonts w:ascii="Courier New" w:hAnsi="Courier New" w:cs="Courier New"/>
+          <w:b/>
+          <w:sz w:val="20"/>
+          <w:szCs w:val="20"/>
+          <w:highlight w:val="yellow"/>
+        </w:rPr>
+        <w:t>hexToChar</w:t>
+      </w:r>
+      <w:proofErr w:type="spellEnd"/>
+      <w:r>
+        <w:rPr>
+          <w:rFonts w:ascii="Courier New" w:hAnsi="Courier New" w:cs="Courier New"/>
+          <w:b/>
+          <w:sz w:val="20"/>
+          <w:szCs w:val="20"/>
+          <w:highlight w:val="yellow"/>
+        </w:rPr>
+        <w:t xml:space="preserve">  which</w:t>
+      </w:r>
+      <w:proofErr w:type="gramEnd"/>
+      <w:r>
+        <w:rPr>
+          <w:rFonts w:ascii="Courier New" w:hAnsi="Courier New" w:cs="Courier New"/>
+          <w:b/>
+          <w:sz w:val="20"/>
+          <w:szCs w:val="20"/>
+          <w:highlight w:val="yellow"/>
+        </w:rPr>
+        <w:t xml:space="preserve"> </w:t>
+      </w:r>
+      <w:r>
+        <w:rPr>
+          <w:rFonts w:ascii="Courier New" w:hAnsi="Courier New" w:cs="Courier New"/>
+          <w:b/>
+          <w:sz w:val="20"/>
+          <w:szCs w:val="20"/>
+          <w:highlight w:val="yellow"/>
         </w:rPr>
         <w:t>will do the same thing as yours.</w:t>
       </w:r>
@@ -1358,8 +2143,41 @@
           <w:sz w:val="20"/>
           <w:szCs w:val="20"/>
         </w:rPr>
-        <w:t>charTo4HexDigits(lpSourceString:dword):dword</w:t>
-      </w:r>
+        <w:t>charTo4HexDigits(</w:t>
+      </w:r>
+      <w:proofErr w:type="spellStart"/>
+      <w:proofErr w:type="gramStart"/>
+      <w:r>
+        <w:rPr>
+          <w:rFonts w:ascii="Courier New" w:hAnsi="Courier New" w:cs="Courier New"/>
+          <w:b/>
+          <w:sz w:val="20"/>
+          <w:szCs w:val="20"/>
+        </w:rPr>
+        <w:t>lpSourceString:dword</w:t>
+      </w:r>
+      <w:proofErr w:type="spellEnd"/>
+      <w:proofErr w:type="gramEnd"/>
+      <w:r>
+        <w:rPr>
+          <w:rFonts w:ascii="Courier New" w:hAnsi="Courier New" w:cs="Courier New"/>
+          <w:b/>
+          <w:sz w:val="20"/>
+          <w:szCs w:val="20"/>
+        </w:rPr>
+        <w:t>):</w:t>
+      </w:r>
+      <w:proofErr w:type="spellStart"/>
+      <w:r>
+        <w:rPr>
+          <w:rFonts w:ascii="Courier New" w:hAnsi="Courier New" w:cs="Courier New"/>
+          <w:b/>
+          <w:sz w:val="20"/>
+          <w:szCs w:val="20"/>
+        </w:rPr>
+        <w:t>dword</w:t>
+      </w:r>
+      <w:proofErr w:type="spellEnd"/>
       <w:r>
         <w:rPr>
           <w:rFonts w:ascii="Courier New" w:hAnsi="Courier New" w:cs="Courier New"/>
@@ -1390,7 +2208,15 @@
         <w:tab/>
       </w:r>
       <w:r>
-        <w:t>which accepts a null-terminated string of characters and returns the dword mask derived from t</w:t>
+        <w:t xml:space="preserve">which accepts a null-terminated string of characters and returns the </w:t>
+      </w:r>
+      <w:proofErr w:type="spellStart"/>
+      <w:r>
+        <w:t>dword</w:t>
+      </w:r>
+      <w:proofErr w:type="spellEnd"/>
+      <w:r>
+        <w:t xml:space="preserve"> mask derived from t</w:t>
       </w:r>
       <w:r>
         <w:t>hose characters. For example, suppose</w:t>
@@ -1414,16 +2240,37 @@
         <w:t xml:space="preserve">. This is accepted as an ASCII string. This method converts that string </w:t>
       </w:r>
       <w:r>
-        <w:t>to the dword  ABCDEF01h. The user can enter uppercase or lowercase A-F, a</w:t>
+        <w:t xml:space="preserve">to the </w:t>
+      </w:r>
+      <w:proofErr w:type="spellStart"/>
+      <w:proofErr w:type="gramStart"/>
+      <w:r>
+        <w:t>dword</w:t>
+      </w:r>
+      <w:proofErr w:type="spellEnd"/>
+      <w:r>
+        <w:t xml:space="preserve">  ABCDEF</w:t>
+      </w:r>
+      <w:proofErr w:type="gramEnd"/>
+      <w:r>
+        <w:t>01h. The user can enter uppercase or lowercase A-F, a</w:t>
       </w:r>
       <w:r>
         <w:t xml:space="preserve">-f. If there is any invalid </w:t>
       </w:r>
       <w:r>
-        <w:t>character in the string</w:t>
-      </w:r>
-      <w:r>
-        <w:t>(not in the set {ABCDEF0123456789} or the set {abcdef0123456789}  or the string is more than 8 characters long</w:t>
+        <w:t xml:space="preserve">character in the </w:t>
+      </w:r>
+      <w:proofErr w:type="gramStart"/>
+      <w:r>
+        <w:t>string</w:t>
+      </w:r>
+      <w:r>
+        <w:t>(</w:t>
+      </w:r>
+      <w:proofErr w:type="gramEnd"/>
+      <w:r>
+        <w:t>not in the set {ABCDEF0123456789} or the set {abcdef0123456789}  or the string is more than 8 characters long</w:t>
       </w:r>
       <w:r>
         <w:t xml:space="preserve">, the method returns -1. </w:t>
@@ -1440,6 +2287,7 @@
           <w:szCs w:val="20"/>
         </w:rPr>
       </w:pPr>
+      <w:proofErr w:type="gramStart"/>
       <w:r>
         <w:t>3)</w:t>
       </w:r>
@@ -1452,6 +2300,7 @@
       <w:r>
         <w:t>25</w:t>
       </w:r>
+      <w:proofErr w:type="gramEnd"/>
       <w:r>
         <w:t xml:space="preserve"> pts) </w:t>
       </w:r>
@@ -1548,7 +2397,6 @@
     </w:p>
     <w:p>
       <w:r>
-        <w:lastRenderedPageBreak/>
         <w:t>W</w:t>
       </w:r>
       <w:r>
@@ -1572,11 +2420,16 @@
       <w:r>
         <w:t xml:space="preserve">the </w:t>
       </w:r>
+      <w:proofErr w:type="spellStart"/>
       <w:r>
         <w:t>d</w:t>
       </w:r>
       <w:r>
-        <w:t xml:space="preserve">word </w:t>
+        <w:t>word</w:t>
+      </w:r>
+      <w:proofErr w:type="spellEnd"/>
+      <w:r>
+        <w:t xml:space="preserve"> </w:t>
       </w:r>
       <w:r>
         <w:t xml:space="preserve">mask </w:t>
@@ -1612,6 +2465,8 @@
       <w:r>
         <w:t xml:space="preserve"> That’s why you will use the </w:t>
       </w:r>
+      <w:proofErr w:type="spellStart"/>
+      <w:proofErr w:type="gramStart"/>
       <w:r>
         <w:rPr>
           <w:b/>
@@ -1624,11 +2479,16 @@
         </w:rPr>
         <w:t>acter</w:t>
       </w:r>
+      <w:proofErr w:type="spellEnd"/>
       <w:r>
         <w:t xml:space="preserve"> </w:t>
       </w:r>
       <w:r>
-        <w:t xml:space="preserve"> method to construct a “meaningful” display of the encrypted values.</w:t>
+        <w:t xml:space="preserve"> method</w:t>
+      </w:r>
+      <w:proofErr w:type="gramEnd"/>
+      <w:r>
+        <w:t xml:space="preserve"> to construct a “meaningful” display of the encrypted values.</w:t>
       </w:r>
       <w:r>
         <w:t xml:space="preserve">  </w:t>
@@ -1664,7 +2524,15 @@
         <w:t>appropriate descriptions. Then, encrypt the source string.</w:t>
       </w:r>
       <w:r>
-        <w:t xml:space="preserve"> Display the original string and the encrypted string so the bytes of the strings line up. Then re-encrypt the newly encrypted string and you should get the original string. NOTE: If you write your encryption method incorrectly you may see the encryption and de-cryption work “correctly.” However, it is possible that you did NOT encrypt correctly. Thus, I will use my own encryption method to de-crypt your encrypted string. It should produce the exact original string.</w:t>
+        <w:t xml:space="preserve"> Display the original string and the encrypted string so the bytes of the strings line up. Then re-encrypt the newly encrypted string and you should get the original string. NOTE: If you write your encryption method incorrectly you may see the encryption and de-</w:t>
+      </w:r>
+      <w:proofErr w:type="spellStart"/>
+      <w:r>
+        <w:t>cryption</w:t>
+      </w:r>
+      <w:proofErr w:type="spellEnd"/>
+      <w:r>
+        <w:t xml:space="preserve"> work “correctly.” However, it is possible that you did NOT encrypt correctly. Thus, I will use my own encryption method to de-crypt your encrypted string. It should produce the exact original string.</w:t>
       </w:r>
       <w:r>
         <w:t xml:space="preserve">  </w:t>
@@ -1725,7 +2593,23 @@
           <w:b/>
           <w:color w:val="FF0000"/>
         </w:rPr>
-        <w:t>ou can apply your Xor’ing. I wanted an exercise that would allow you to get some experience using the shift instructions without contriving some weird example. There is a fairly simple method in which you could XOR a byte at a time</w:t>
+        <w:t xml:space="preserve">ou can apply your </w:t>
+      </w:r>
+      <w:proofErr w:type="spellStart"/>
+      <w:r>
+        <w:rPr>
+          <w:b/>
+          <w:color w:val="FF0000"/>
+        </w:rPr>
+        <w:t>Xor’ing</w:t>
+      </w:r>
+      <w:proofErr w:type="spellEnd"/>
+      <w:r>
+        <w:rPr>
+          <w:b/>
+          <w:color w:val="FF0000"/>
+        </w:rPr>
+        <w:t>. I wanted an exercise that would allow you to get some experience using the shift instructions without contriving some weird example. There is a fairly simple method in which you could XOR a byte at a time</w:t>
       </w:r>
       <w:r>
         <w:rPr>
@@ -1739,14 +2623,30 @@
           <w:b/>
           <w:color w:val="FF0000"/>
         </w:rPr>
-        <w:t>but y</w:t>
-      </w:r>
-      <w:r>
-        <w:rPr>
-          <w:b/>
-          <w:color w:val="FF0000"/>
-        </w:rPr>
-        <w:t>ou  MUST XOR in groups of 4 bytes except for any “left-over” bytes.</w:t>
+        <w:t xml:space="preserve">but </w:t>
+      </w:r>
+      <w:proofErr w:type="gramStart"/>
+      <w:r>
+        <w:rPr>
+          <w:b/>
+          <w:color w:val="FF0000"/>
+        </w:rPr>
+        <w:t>y</w:t>
+      </w:r>
+      <w:r>
+        <w:rPr>
+          <w:b/>
+          <w:color w:val="FF0000"/>
+        </w:rPr>
+        <w:t>ou  MUST</w:t>
+      </w:r>
+      <w:proofErr w:type="gramEnd"/>
+      <w:r>
+        <w:rPr>
+          <w:b/>
+          <w:color w:val="FF0000"/>
+        </w:rPr>
+        <w:t xml:space="preserve"> XOR in groups of 4 bytes except for any “left-over” bytes.</w:t>
       </w:r>
       <w:r>
         <w:rPr>
@@ -1760,7 +2660,48 @@
           <w:b/>
           <w:color w:val="FF0000"/>
         </w:rPr>
-        <w:t>length that is not a multiple of 4, then use the left-most bytes of the mask. for example if the mask is  ABCD0123h then you would mask 4 bytes at a time from the string. Suppose that there is 1 extra byte beyond a multiple of 4, then you would mask that one extra byte with  ABh, if there were 2 bytes left over, mask them with ABCD, etc.</w:t>
+        <w:t xml:space="preserve">length that is not a multiple of 4, then use the left-most bytes of the mask. for example if the mask </w:t>
+      </w:r>
+      <w:proofErr w:type="gramStart"/>
+      <w:r>
+        <w:rPr>
+          <w:b/>
+          <w:color w:val="FF0000"/>
+        </w:rPr>
+        <w:t>is  ABCD</w:t>
+      </w:r>
+      <w:proofErr w:type="gramEnd"/>
+      <w:r>
+        <w:rPr>
+          <w:b/>
+          <w:color w:val="FF0000"/>
+        </w:rPr>
+        <w:t xml:space="preserve">0123h then you would mask 4 bytes at a time from the string. Suppose that there is 1 extra byte beyond a multiple of 4, then you would mask that one extra byte </w:t>
+      </w:r>
+      <w:proofErr w:type="gramStart"/>
+      <w:r>
+        <w:rPr>
+          <w:b/>
+          <w:color w:val="FF0000"/>
+        </w:rPr>
+        <w:t xml:space="preserve">with  </w:t>
+      </w:r>
+      <w:proofErr w:type="spellStart"/>
+      <w:r>
+        <w:rPr>
+          <w:b/>
+          <w:color w:val="FF0000"/>
+        </w:rPr>
+        <w:t>ABh</w:t>
+      </w:r>
+      <w:proofErr w:type="spellEnd"/>
+      <w:proofErr w:type="gramEnd"/>
+      <w:r>
+        <w:rPr>
+          <w:b/>
+          <w:color w:val="FF0000"/>
+        </w:rPr>
+        <w:t>, if there were 2 bytes left over, mask them with ABCD, etc.</w:t>
       </w:r>
     </w:p>
     <w:p>
@@ -1771,7 +2712,6 @@
         </w:rPr>
       </w:pPr>
       <w:r>
-        <w:lastRenderedPageBreak/>
         <w:t>4) (15</w:t>
       </w:r>
       <w:r>
@@ -1803,7 +2743,7 @@
 </file>
 
 <file path=word/numbering.xml><?xml version="1.0" encoding="utf-8"?>
-<w:numbering xmlns:wpc="http://schemas.microsoft.com/office/word/2010/wordprocessingCanvas" xmlns:cx="http://schemas.microsoft.com/office/drawing/2014/chartex" xmlns:cx1="http://schemas.microsoft.com/office/drawing/2015/9/8/chartex" xmlns:mc="http://schemas.openxmlformats.org/markup-compatibility/2006" xmlns:o="urn:schemas-microsoft-com:office:office" xmlns:r="http://schemas.openxmlformats.org/officeDocument/2006/relationships" xmlns:m="http://schemas.openxmlformats.org/officeDocument/2006/math" xmlns:v="urn:schemas-microsoft-com:vml" xmlns:wp14="http://schemas.microsoft.com/office/word/2010/wordprocessingDrawing" xmlns:wp="http://schemas.openxmlformats.org/drawingml/2006/wordprocessingDrawing" xmlns:w10="urn:schemas-microsoft-com:office:word" xmlns:w="http://schemas.openxmlformats.org/wordprocessingml/2006/main" xmlns:w14="http://schemas.microsoft.com/office/word/2010/wordml" xmlns:w15="http://schemas.microsoft.com/office/word/2012/wordml" xmlns:w16se="http://schemas.microsoft.com/office/word/2015/wordml/symex" xmlns:wpg="http://schemas.microsoft.com/office/word/2010/wordprocessingGroup" xmlns:wpi="http://schemas.microsoft.com/office/word/2010/wordprocessingInk" xmlns:wne="http://schemas.microsoft.com/office/word/2006/wordml" xmlns:wps="http://schemas.microsoft.com/office/word/2010/wordprocessingShape" mc:Ignorable="w14 w15 w16se wp14">
+<w:numbering xmlns:wpc="http://schemas.microsoft.com/office/word/2010/wordprocessingCanvas" xmlns:cx="http://schemas.microsoft.com/office/drawing/2014/chartex" xmlns:cx1="http://schemas.microsoft.com/office/drawing/2015/9/8/chartex" xmlns:cx2="http://schemas.microsoft.com/office/drawing/2015/10/21/chartex" xmlns:cx3="http://schemas.microsoft.com/office/drawing/2016/5/9/chartex" xmlns:cx4="http://schemas.microsoft.com/office/drawing/2016/5/10/chartex" xmlns:cx5="http://schemas.microsoft.com/office/drawing/2016/5/11/chartex" xmlns:cx6="http://schemas.microsoft.com/office/drawing/2016/5/12/chartex" xmlns:cx7="http://schemas.microsoft.com/office/drawing/2016/5/13/chartex" xmlns:cx8="http://schemas.microsoft.com/office/drawing/2016/5/14/chartex" xmlns:mc="http://schemas.openxmlformats.org/markup-compatibility/2006" xmlns:aink="http://schemas.microsoft.com/office/drawing/2016/ink" xmlns:am3d="http://schemas.microsoft.com/office/drawing/2017/model3d" xmlns:o="urn:schemas-microsoft-com:office:office" xmlns:r="http://schemas.openxmlformats.org/officeDocument/2006/relationships" xmlns:m="http://schemas.openxmlformats.org/officeDocument/2006/math" xmlns:v="urn:schemas-microsoft-com:vml" xmlns:wp14="http://schemas.microsoft.com/office/word/2010/wordprocessingDrawing" xmlns:wp="http://schemas.openxmlformats.org/drawingml/2006/wordprocessingDrawing" xmlns:w10="urn:schemas-microsoft-com:office:word" xmlns:w="http://schemas.openxmlformats.org/wordprocessingml/2006/main" xmlns:w14="http://schemas.microsoft.com/office/word/2010/wordml" xmlns:w15="http://schemas.microsoft.com/office/word/2012/wordml" xmlns:w16cid="http://schemas.microsoft.com/office/word/2016/wordml/cid" xmlns:w16se="http://schemas.microsoft.com/office/word/2015/wordml/symex" xmlns:wpg="http://schemas.microsoft.com/office/word/2010/wordprocessingGroup" xmlns:wpi="http://schemas.microsoft.com/office/word/2010/wordprocessingInk" xmlns:wne="http://schemas.microsoft.com/office/word/2006/wordml" xmlns:wps="http://schemas.microsoft.com/office/word/2010/wordprocessingShape" mc:Ignorable="w14 w15 w16se w16cid wp14">
   <w:abstractNum w:abstractNumId="0" w15:restartNumberingAfterBreak="0">
     <w:nsid w:val="17542856"/>
     <w:multiLevelType w:val="hybridMultilevel"/>
@@ -2176,7 +3116,7 @@
 </file>
 
 <file path=word/styles.xml><?xml version="1.0" encoding="utf-8"?>
-<w:styles xmlns:mc="http://schemas.openxmlformats.org/markup-compatibility/2006" xmlns:r="http://schemas.openxmlformats.org/officeDocument/2006/relationships" xmlns:w="http://schemas.openxmlformats.org/wordprocessingml/2006/main" xmlns:w14="http://schemas.microsoft.com/office/word/2010/wordml" xmlns:w15="http://schemas.microsoft.com/office/word/2012/wordml" xmlns:w16se="http://schemas.microsoft.com/office/word/2015/wordml/symex" mc:Ignorable="w14 w15 w16se">
+<w:styles xmlns:mc="http://schemas.openxmlformats.org/markup-compatibility/2006" xmlns:r="http://schemas.openxmlformats.org/officeDocument/2006/relationships" xmlns:w="http://schemas.openxmlformats.org/wordprocessingml/2006/main" xmlns:w14="http://schemas.microsoft.com/office/word/2010/wordml" xmlns:w15="http://schemas.microsoft.com/office/word/2012/wordml" xmlns:w16cid="http://schemas.microsoft.com/office/word/2016/wordml/cid" xmlns:w16se="http://schemas.microsoft.com/office/word/2015/wordml/symex" mc:Ignorable="w14 w15 w16se w16cid">
   <w:docDefaults>
     <w:rPrDefault>
       <w:rPr>
@@ -2192,7 +3132,7 @@
       </w:pPr>
     </w:pPrDefault>
   </w:docDefaults>
-  <w:latentStyles w:defLockedState="0" w:defUIPriority="99" w:defSemiHidden="0" w:defUnhideWhenUsed="0" w:defQFormat="0" w:count="371">
+  <w:latentStyles w:defLockedState="0" w:defUIPriority="99" w:defSemiHidden="0" w:defUnhideWhenUsed="0" w:defQFormat="0" w:count="375">
     <w:lsdException w:name="Normal" w:uiPriority="0" w:qFormat="1"/>
     <w:lsdException w:name="heading 1" w:uiPriority="9" w:qFormat="1"/>
     <w:lsdException w:name="heading 2" w:semiHidden="1" w:uiPriority="9" w:unhideWhenUsed="1" w:qFormat="1"/>
@@ -2298,7 +3238,6 @@
     <w:lsdException w:name="HTML Sample" w:semiHidden="1" w:unhideWhenUsed="1"/>
     <w:lsdException w:name="HTML Typewriter" w:semiHidden="1" w:unhideWhenUsed="1"/>
     <w:lsdException w:name="HTML Variable" w:semiHidden="1" w:unhideWhenUsed="1"/>
-    <w:lsdException w:name="Normal Table" w:semiHidden="1" w:unhideWhenUsed="1"/>
     <w:lsdException w:name="annotation subject" w:semiHidden="1" w:unhideWhenUsed="1"/>
     <w:lsdException w:name="No List" w:semiHidden="1" w:unhideWhenUsed="1"/>
     <w:lsdException w:name="Outline List 1" w:semiHidden="1" w:unhideWhenUsed="1"/>
@@ -2342,10 +3281,8 @@
     <w:lsdException w:name="Table Elegant" w:semiHidden="1" w:unhideWhenUsed="1"/>
     <w:lsdException w:name="Table Professional" w:semiHidden="1" w:unhideWhenUsed="1"/>
     <w:lsdException w:name="Table Subtle 1" w:semiHidden="1" w:unhideWhenUsed="1"/>
-    <w:lsdException w:name="Table Subtle 2" w:semiHidden="1" w:unhideWhenUsed="1"/>
     <w:lsdException w:name="Table Web 1" w:semiHidden="1" w:unhideWhenUsed="1"/>
     <w:lsdException w:name="Table Web 2" w:semiHidden="1" w:unhideWhenUsed="1"/>
-    <w:lsdException w:name="Table Web 3" w:semiHidden="1" w:unhideWhenUsed="1"/>
     <w:lsdException w:name="Balloon Text" w:semiHidden="1" w:unhideWhenUsed="1"/>
     <w:lsdException w:name="Table Grid" w:uiPriority="59"/>
     <w:lsdException w:name="Table Theme" w:semiHidden="1" w:unhideWhenUsed="1"/>
@@ -2564,6 +3501,10 @@
     <w:lsdException w:name="List Table 5 Dark Accent 6" w:uiPriority="50"/>
     <w:lsdException w:name="List Table 6 Colorful Accent 6" w:uiPriority="51"/>
     <w:lsdException w:name="List Table 7 Colorful Accent 6" w:uiPriority="52"/>
+    <w:lsdException w:name="Mention" w:semiHidden="1" w:unhideWhenUsed="1"/>
+    <w:lsdException w:name="Smart Hyperlink" w:semiHidden="1" w:unhideWhenUsed="1"/>
+    <w:lsdException w:name="Hashtag" w:semiHidden="1" w:unhideWhenUsed="1"/>
+    <w:lsdException w:name="Unresolved Mention" w:semiHidden="1" w:unhideWhenUsed="1"/>
   </w:latentStyles>
   <w:style w:type="paragraph" w:default="1" w:styleId="Normal">
     <w:name w:val="Normal"/>
@@ -2929,7 +3870,7 @@
 </file>
 
 <file path=customXml/itemProps1.xml><?xml version="1.0" encoding="utf-8"?>
-<ds:datastoreItem xmlns:ds="http://schemas.openxmlformats.org/officeDocument/2006/customXml" ds:itemID="{19288637-1D88-404E-9FD8-B5E46A23A286}">
+<ds:datastoreItem xmlns:ds="http://schemas.openxmlformats.org/officeDocument/2006/customXml" ds:itemID="{54D6FD59-190E-4A2A-98C8-6B603C7F5D8D}">
   <ds:schemaRefs>
     <ds:schemaRef ds:uri="http://schemas.openxmlformats.org/officeDocument/2006/bibliography"/>
   </ds:schemaRefs>

</xml_diff>